<commit_message>
add ppt for discussion1 on 24th Oct.
</commit_message>
<xml_diff>
--- a/proposal_wyl.docx
+++ b/proposal_wyl.docx
@@ -749,13 +749,6 @@
           <w:szCs w:val="21"/>
         </w:rPr>
         <w:t>Labor force employment</w:t>
-      </w:r>
-      <w:r>
-        <w:rPr>
-          <w:rFonts w:ascii="Times New Roman" w:hAnsi="Times New Roman" w:cs="Times New Roman" w:hint="eastAsia"/>
-          <w:szCs w:val="21"/>
-        </w:rPr>
-        <w:t>s</w:t>
       </w:r>
     </w:p>
     <w:p>

</xml_diff>